<commit_message>
Written three side events for level 1
</commit_message>
<xml_diff>
--- a/external files/Storyboard.docx
+++ b/external files/Storyboard.docx
@@ -664,21 +664,7 @@
         <w:rPr>
           <w:lang w:val="en-GB"/>
         </w:rPr>
-        <w:t xml:space="preserve">Y-&gt; all your </w:t>
-      </w:r>
-      <w:proofErr w:type="spellStart"/>
-      <w:r>
-        <w:rPr>
-          <w:lang w:val="en-GB"/>
-        </w:rPr>
-        <w:t>spaghet</w:t>
-      </w:r>
-      <w:proofErr w:type="spellEnd"/>
-      <w:r>
-        <w:rPr>
-          <w:lang w:val="en-GB"/>
-        </w:rPr>
-        <w:t xml:space="preserve"> are belong to us</w:t>
+        <w:t>Y-&gt; all your spaghet are belong to us</w:t>
       </w:r>
     </w:p>
     <w:p>
@@ -1096,6 +1082,160 @@
           <w:lang w:val="en-GB"/>
         </w:rPr>
       </w:pPr>
+      <w:r>
+        <w:rPr>
+          <w:lang w:val="en-GB"/>
+        </w:rPr>
+        <w:t xml:space="preserve">Outside in the town are </w:t>
+      </w:r>
+      <w:r>
+        <w:rPr>
+          <w:lang w:val="en-GB"/>
+        </w:rPr>
+        <w:t>three</w:t>
+      </w:r>
+      <w:r>
+        <w:rPr>
+          <w:lang w:val="en-GB"/>
+        </w:rPr>
+        <w:t xml:space="preserve"> main locations with side events:</w:t>
+      </w:r>
+    </w:p>
+    <w:p>
+      <w:pPr>
+        <w:rPr>
+          <w:lang w:val="en-GB"/>
+        </w:rPr>
+      </w:pPr>
+      <w:r>
+        <w:rPr>
+          <w:lang w:val="en-GB"/>
+        </w:rPr>
+        <w:t xml:space="preserve">In the northwest, by the forest, a lumberjack is working. </w:t>
+      </w:r>
+      <w:r>
+        <w:rPr>
+          <w:lang w:val="en-GB"/>
+        </w:rPr>
+        <w:t xml:space="preserve">He knows M by reputation mostly, but asks for her help. There is a disease affecting some of trees in the forest, and he has to cull the infected ones. However, an infected is hard to identify by sight, and the main symptom is a slight acrid smell in the leaves. With her fine sense of smell, M must find 4 infected trees (identifiable by the player as smell stimuli of a slightly different pattern from the rest of the trees). Once this is done, the worker will thank M, raising her sanity, and give her a small wooden rosary he carved. </w:t>
+      </w:r>
+    </w:p>
+    <w:p>
+      <w:pPr>
+        <w:rPr>
+          <w:lang w:val="en-GB"/>
+        </w:rPr>
+      </w:pPr>
+    </w:p>
+    <w:p>
+      <w:pPr>
+        <w:rPr>
+          <w:lang w:val="en-GB"/>
+        </w:rPr>
+      </w:pPr>
+      <w:r>
+        <w:rPr>
+          <w:lang w:val="en-GB"/>
+        </w:rPr>
+        <w:t>In the northeast is Doctor Abel’s house. If talked to, he will recommend that she see this as an opportunity, that from her unique perspective she can live in two worlds, the dark and the visual. He points out that this dark world has not been taken from her, as evidenced by her blindfold. But he does suggest that she try taking off the blind, if only for moments, and learn to see with her eyes all the beauty and happiness in the world.</w:t>
+      </w:r>
+    </w:p>
+    <w:p>
+      <w:pPr>
+        <w:rPr>
+          <w:lang w:val="en-GB"/>
+        </w:rPr>
+      </w:pPr>
+      <w:r>
+        <w:rPr>
+          <w:lang w:val="en-GB"/>
+        </w:rPr>
+        <w:t>This conversation unlocks the ability to remove the blindfold temporarily.</w:t>
+      </w:r>
+    </w:p>
+    <w:p>
+      <w:pPr>
+        <w:rPr>
+          <w:lang w:val="en-GB"/>
+        </w:rPr>
+      </w:pPr>
+    </w:p>
+    <w:p>
+      <w:pPr>
+        <w:rPr>
+          <w:lang w:val="en-GB"/>
+        </w:rPr>
+      </w:pPr>
+      <w:r>
+        <w:rPr>
+          <w:lang w:val="en-GB"/>
+        </w:rPr>
+        <w:t>In the southeast, a woman is painting the landscape. When close, M can smell the paints. When the painter sees M, she will remark on the melancholic irony of her only visitor being unable to see her work. If the player has already spoken to Doctor Abel, they have the option to then remove the blindfold, seeing both the real landscape and the painted one</w:t>
+      </w:r>
+      <w:r>
+        <w:rPr>
+          <w:lang w:val="en-GB"/>
+        </w:rPr>
+        <w:t>, a somewhat saturated abstraction of reality</w:t>
+      </w:r>
+      <w:r>
+        <w:rPr>
+          <w:lang w:val="en-GB"/>
+        </w:rPr>
+        <w:t xml:space="preserve">. </w:t>
+      </w:r>
+      <w:r>
+        <w:rPr>
+          <w:lang w:val="en-GB"/>
+        </w:rPr>
+        <w:t xml:space="preserve">This will provide an increase both the sanity and faith levels. Cheered up by this strange turn, the painter will then ask M whether she could </w:t>
+      </w:r>
+      <w:r>
+        <w:rPr>
+          <w:lang w:val="en-GB"/>
+        </w:rPr>
+        <w:t>honestly critique her work. The player is given three options: f</w:t>
+      </w:r>
+      <w:r>
+        <w:rPr>
+          <w:lang w:val="en-GB"/>
+        </w:rPr>
+        <w:t>latter</w:t>
+      </w:r>
+      <w:r>
+        <w:rPr>
+          <w:lang w:val="en-GB"/>
+        </w:rPr>
+        <w:t>, positive critique or analytical critique.</w:t>
+      </w:r>
+      <w:r>
+        <w:rPr>
+          <w:lang w:val="en-GB"/>
+        </w:rPr>
+        <w:br/>
+        <w:t>Flattery will reward the player with a sketch from the artist.</w:t>
+      </w:r>
+      <w:r>
+        <w:rPr>
+          <w:lang w:val="en-GB"/>
+        </w:rPr>
+        <w:br/>
+        <w:t>A positive critique of the colour choices will lead the painter to mention that she was inspired to make the colours that way by a kaleidoscope she bought, which she will then give to the player.</w:t>
+      </w:r>
+      <w:r>
+        <w:rPr>
+          <w:lang w:val="en-GB"/>
+        </w:rPr>
+        <w:br/>
+        <w:t>An analytical critique will still be well received: M will point out that the black outlines on the hills are a little distracting from the main scenery. The painter will thank her for her honesty, and the player receives a sanity bonus.</w:t>
+      </w:r>
+    </w:p>
+    <w:p>
+      <w:pPr>
+        <w:rPr>
+          <w:lang w:val="en-GB"/>
+        </w:rPr>
+      </w:pPr>
     </w:p>
     <w:p>
       <w:pPr>
@@ -1108,6 +1248,7 @@
         <w:rPr>
           <w:lang w:val="en-GB"/>
         </w:rPr>
+        <w:lastRenderedPageBreak/>
         <w:t>Chapter 2: Home</w:t>
       </w:r>
     </w:p>
@@ -1317,6 +1458,7 @@
     </w:p>
     <w:p>
       <w:pPr>
+        <w:pStyle w:val="Heading1"/>
         <w:rPr>
           <w:lang w:val="en-GB"/>
         </w:rPr>
@@ -1351,7 +1493,6 @@
         <w:rPr>
           <w:lang w:val="en-GB"/>
         </w:rPr>
-        <w:lastRenderedPageBreak/>
         <w:t xml:space="preserve">Skipping forward a couple of months, </w:t>
       </w:r>
       <w:r>

</xml_diff>

<commit_message>
Level 2 main story written
</commit_message>
<xml_diff>
--- a/external files/Storyboard.docx
+++ b/external files/Storyboard.docx
@@ -445,6 +445,9 @@
     </w:p>
     <w:p>
       <w:pPr>
+        <w:pBdr>
+          <w:bottom w:val="single" w:sz="6" w:space="1" w:color="auto"/>
+        </w:pBdr>
         <w:rPr>
           <w:lang w:val="en-GB"/>
         </w:rPr>
@@ -474,12 +477,6 @@
           <w:lang w:val="en-GB"/>
         </w:rPr>
       </w:pPr>
-      <w:r>
-        <w:rPr>
-          <w:lang w:val="en-GB"/>
-        </w:rPr>
-        <w:t>---</w:t>
-      </w:r>
     </w:p>
     <w:p>
       <w:pPr>
@@ -1194,19 +1191,7 @@
         <w:rPr>
           <w:lang w:val="en-GB"/>
         </w:rPr>
-        <w:t>honestly critique her work. The player is given three options: f</w:t>
-      </w:r>
-      <w:r>
-        <w:rPr>
-          <w:lang w:val="en-GB"/>
-        </w:rPr>
-        <w:t>latter</w:t>
-      </w:r>
-      <w:r>
-        <w:rPr>
-          <w:lang w:val="en-GB"/>
-        </w:rPr>
-        <w:t>, positive critique or analytical critique.</w:t>
+        <w:t>honestly critique her work. The player is given three options: flatter, positive critique or analytical critique.</w:t>
       </w:r>
       <w:r>
         <w:rPr>
@@ -1239,6 +1224,68 @@
     </w:p>
     <w:p>
       <w:pPr>
+        <w:rPr>
+          <w:lang w:val="en-GB"/>
+        </w:rPr>
+      </w:pPr>
+      <w:r>
+        <w:rPr>
+          <w:lang w:val="en-GB"/>
+        </w:rPr>
+        <w:lastRenderedPageBreak/>
+        <w:t xml:space="preserve">If all three of these events are completed, a sermon will begin at the chapel. Going to the sermon will raise the player’s sanity to the level required to see the </w:t>
+      </w:r>
+      <w:r>
+        <w:rPr>
+          <w:i/>
+          <w:iCs/>
+          <w:lang w:val="en-GB"/>
+        </w:rPr>
+        <w:t>memory</w:t>
+      </w:r>
+      <w:r>
+        <w:rPr>
+          <w:lang w:val="en-GB"/>
+        </w:rPr>
+        <w:t xml:space="preserve">. </w:t>
+      </w:r>
+    </w:p>
+    <w:p>
+      <w:pPr>
+        <w:rPr>
+          <w:lang w:val="en-GB"/>
+        </w:rPr>
+      </w:pPr>
+    </w:p>
+    <w:p>
+      <w:pPr>
+        <w:rPr>
+          <w:lang w:val="en-GB"/>
+        </w:rPr>
+      </w:pPr>
+      <w:r>
+        <w:rPr>
+          <w:lang w:val="en-GB"/>
+        </w:rPr>
+        <w:t xml:space="preserve">The </w:t>
+      </w:r>
+      <w:r>
+        <w:rPr>
+          <w:i/>
+          <w:iCs/>
+          <w:lang w:val="en-GB"/>
+        </w:rPr>
+        <w:t>memory</w:t>
+      </w:r>
+      <w:r>
+        <w:rPr>
+          <w:lang w:val="en-GB"/>
+        </w:rPr>
+        <w:t xml:space="preserve"> of this chapter is that of M’s father, encountered at the front door of his house. </w:t>
+      </w:r>
+    </w:p>
+    <w:p>
+      <w:pPr>
         <w:pStyle w:val="Heading1"/>
         <w:rPr>
           <w:lang w:val="en-GB"/>
@@ -1248,175 +1295,300 @@
         <w:rPr>
           <w:lang w:val="en-GB"/>
         </w:rPr>
+        <w:t>Chapter 2: Home</w:t>
+      </w:r>
+    </w:p>
+    <w:p>
+      <w:pPr>
+        <w:rPr>
+          <w:lang w:val="en-GB"/>
+        </w:rPr>
+      </w:pPr>
+      <w:r>
+        <w:rPr>
+          <w:lang w:val="en-GB"/>
+        </w:rPr>
+        <w:t>NPCs: M's husband, M's son</w:t>
+      </w:r>
+    </w:p>
+    <w:p>
+      <w:pPr>
+        <w:rPr>
+          <w:lang w:val="en-GB"/>
+        </w:rPr>
+      </w:pPr>
+      <w:r>
+        <w:rPr>
+          <w:lang w:val="en-GB"/>
+        </w:rPr>
+        <w:t>Silhouette: M's wedding</w:t>
+      </w:r>
+    </w:p>
+    <w:p>
+      <w:pPr>
+        <w:rPr>
+          <w:lang w:val="en-GB"/>
+        </w:rPr>
+      </w:pPr>
+      <w:r>
+        <w:rPr>
+          <w:lang w:val="en-GB"/>
+        </w:rPr>
+        <w:t>Campfire: M's house</w:t>
+      </w:r>
+    </w:p>
+    <w:p>
+      <w:pPr>
+        <w:pBdr>
+          <w:bottom w:val="single" w:sz="6" w:space="1" w:color="auto"/>
+        </w:pBdr>
+        <w:rPr>
+          <w:lang w:val="en-GB"/>
+        </w:rPr>
+      </w:pPr>
+      <w:r>
+        <w:rPr>
+          <w:lang w:val="en-GB"/>
+        </w:rPr>
+        <w:t xml:space="preserve">M returns home to the city. Here she discusses her trip with her husband, declaring that she doesn't even recognize him by sight, and asks that he blind her then and there. </w:t>
+      </w:r>
+      <w:r>
+        <w:rPr>
+          <w:lang w:val="en-GB"/>
+        </w:rPr>
+        <w:t>Obviously,</w:t>
+      </w:r>
+      <w:r>
+        <w:rPr>
+          <w:lang w:val="en-GB"/>
+        </w:rPr>
+        <w:t xml:space="preserve"> he refuses, and she leaves the house in a fit of tears. Outside, she will encounter several miscellaneous characters from her daily life, whom she can help and be helped by, to take her mind off things. During these adventures she will occasionally find the need to remove her blind, and other people will gladly point out the benefits to her doing so. Eventually she passes by the church, and has a memory of her wedding, pausing for a moment to think what a joy that would have been to see.</w:t>
+      </w:r>
+    </w:p>
+    <w:p>
+      <w:pPr>
+        <w:rPr>
+          <w:lang w:val="en-GB"/>
+        </w:rPr>
+      </w:pPr>
+    </w:p>
+    <w:p>
+      <w:pPr>
+        <w:rPr>
+          <w:lang w:val="en-GB"/>
+        </w:rPr>
+      </w:pPr>
+      <w:r>
+        <w:rPr>
+          <w:lang w:val="en-GB"/>
+        </w:rPr>
+        <w:t xml:space="preserve">After arriving at the city through </w:t>
+      </w:r>
+      <w:r>
+        <w:rPr>
+          <w:lang w:val="en-GB"/>
+        </w:rPr>
+        <w:t>at night</w:t>
+      </w:r>
+      <w:r>
+        <w:rPr>
+          <w:lang w:val="en-GB"/>
+        </w:rPr>
+        <w:t xml:space="preserve">, </w:t>
+      </w:r>
+      <w:r>
+        <w:rPr>
+          <w:lang w:val="en-GB"/>
+        </w:rPr>
+        <w:t>M returns to her own house. There, her husband greets her, and asks about the trip</w:t>
+      </w:r>
+      <w:r>
+        <w:rPr>
+          <w:lang w:val="en-GB"/>
+        </w:rPr>
+        <w:t xml:space="preserve">. She mentions the strangeness of being back where she grew up and how the sight of it was like a disturbing perversion of her youth. He asks if she’s being dramatic, to which she replies that, at the very least, it is still physically painful for her to look at anything bright. He then suggests that they go out together at night sometime soon. She says that would be a great idea, but would prefer if they keep to the docks, where there are fewer streetlights. </w:t>
+      </w:r>
+      <w:r>
+        <w:rPr>
+          <w:lang w:val="en-GB"/>
+        </w:rPr>
+        <w:t>He agrees, and tells her to wait for him there the following day, as he will likely be finishing work late.</w:t>
+      </w:r>
+    </w:p>
+    <w:p>
+      <w:pPr>
+        <w:rPr>
+          <w:lang w:val="en-GB"/>
+        </w:rPr>
+      </w:pPr>
+      <w:r>
+        <w:rPr>
+          <w:lang w:val="en-GB"/>
+        </w:rPr>
+        <w:t>The next day, she leaves the house at dusk, and wanders the area while she waits for her husband</w:t>
+      </w:r>
+      <w:r>
+        <w:rPr>
+          <w:lang w:val="en-GB"/>
+        </w:rPr>
+        <w:t xml:space="preserve">, talking to various other people there. </w:t>
+      </w:r>
+    </w:p>
+    <w:p>
+      <w:pPr>
+        <w:rPr>
+          <w:lang w:val="en-GB"/>
+        </w:rPr>
+      </w:pPr>
+      <w:r>
+        <w:rPr>
+          <w:lang w:val="en-GB"/>
+        </w:rPr>
+        <w:t>In the docks are ----- side events:</w:t>
+      </w:r>
+    </w:p>
+    <w:p>
+      <w:pPr>
+        <w:rPr>
+          <w:lang w:val="en-GB"/>
+        </w:rPr>
+      </w:pPr>
+    </w:p>
+    <w:p>
+      <w:pPr>
+        <w:rPr>
+          <w:lang w:val="en-GB"/>
+        </w:rPr>
+      </w:pPr>
+      <w:r>
+        <w:rPr>
+          <w:lang w:val="en-GB"/>
+        </w:rPr>
+        <w:t xml:space="preserve">Once enough sanity has been gained, M’s husband can be found at the agreed location. Talking to him will trigger this level’s </w:t>
+      </w:r>
+      <w:r>
+        <w:rPr>
+          <w:i/>
+          <w:iCs/>
+          <w:lang w:val="en-GB"/>
+        </w:rPr>
+        <w:t>memory</w:t>
+      </w:r>
+      <w:r>
+        <w:rPr>
+          <w:lang w:val="en-GB"/>
+        </w:rPr>
+        <w:t>: the walk down the aisle at their wedding. M reminisces on what it would have been like to see that day.</w:t>
+      </w:r>
+    </w:p>
+    <w:p>
+      <w:pPr>
+        <w:rPr>
+          <w:lang w:val="en-GB"/>
+        </w:rPr>
+      </w:pPr>
+    </w:p>
+    <w:p>
+      <w:pPr>
+        <w:pStyle w:val="Heading1"/>
+        <w:rPr>
+          <w:lang w:val="en-GB"/>
+        </w:rPr>
+      </w:pPr>
+      <w:r>
+        <w:rPr>
+          <w:lang w:val="en-GB"/>
+        </w:rPr>
+        <w:t>Chapter 3: Letters</w:t>
+      </w:r>
+    </w:p>
+    <w:p>
+      <w:pPr>
+        <w:rPr>
+          <w:lang w:val="en-GB"/>
+        </w:rPr>
+      </w:pPr>
+      <w:r>
+        <w:rPr>
+          <w:lang w:val="en-GB"/>
+        </w:rPr>
+        <w:t>NPC</w:t>
+      </w:r>
+      <w:r>
+        <w:rPr>
+          <w:lang w:val="en-GB"/>
+        </w:rPr>
+        <w:t>s</w:t>
+      </w:r>
+      <w:r>
+        <w:rPr>
+          <w:lang w:val="en-GB"/>
+        </w:rPr>
+        <w:t xml:space="preserve">: M's brother, M's son, </w:t>
+      </w:r>
+      <w:r>
+        <w:rPr>
+          <w:lang w:val="en-GB"/>
+        </w:rPr>
+        <w:t>priest</w:t>
+      </w:r>
+    </w:p>
+    <w:p>
+      <w:pPr>
+        <w:rPr>
+          <w:lang w:val="en-GB"/>
+        </w:rPr>
+      </w:pPr>
+      <w:r>
+        <w:rPr>
+          <w:lang w:val="en-GB"/>
+        </w:rPr>
+        <w:t>Silhouette: A day in school? M's husband teaching her son?</w:t>
+      </w:r>
+    </w:p>
+    <w:p>
+      <w:pPr>
+        <w:rPr>
+          <w:lang w:val="en-GB"/>
+        </w:rPr>
+      </w:pPr>
+      <w:r>
+        <w:rPr>
+          <w:lang w:val="en-GB"/>
+        </w:rPr>
+        <w:t>Campfire: Church</w:t>
+      </w:r>
+    </w:p>
+    <w:p>
+      <w:pPr>
+        <w:rPr>
+          <w:lang w:val="en-GB"/>
+        </w:rPr>
+      </w:pPr>
+      <w:r>
+        <w:rPr>
+          <w:lang w:val="en-GB"/>
+        </w:rPr>
+        <w:t xml:space="preserve">M's brother arrives in the city, bearing news: After hearing of her recovery, her father left her a letter to read! Annoyed, M curses the mental state of her </w:t>
+      </w:r>
+      <w:r>
+        <w:rPr>
+          <w:lang w:val="en-GB"/>
+        </w:rPr>
+        <w:t>d</w:t>
+      </w:r>
+      <w:r>
+        <w:rPr>
+          <w:lang w:val="en-GB"/>
+        </w:rPr>
+        <w:t xml:space="preserve">ying father, reminding her brother that </w:t>
+      </w:r>
+      <w:r>
+        <w:rPr>
+          <w:lang w:val="en-GB"/>
+        </w:rPr>
         <w:lastRenderedPageBreak/>
-        <w:t>Chapter 2: Home</w:t>
-      </w:r>
-    </w:p>
-    <w:p>
-      <w:pPr>
-        <w:rPr>
-          <w:lang w:val="en-GB"/>
-        </w:rPr>
-      </w:pPr>
-      <w:r>
-        <w:rPr>
-          <w:lang w:val="en-GB"/>
-        </w:rPr>
-        <w:t>NPCs: M's husband, M's son</w:t>
-      </w:r>
-    </w:p>
-    <w:p>
-      <w:pPr>
-        <w:rPr>
-          <w:lang w:val="en-GB"/>
-        </w:rPr>
-      </w:pPr>
-      <w:r>
-        <w:rPr>
-          <w:lang w:val="en-GB"/>
-        </w:rPr>
-        <w:t>Silhouette: M's wedding</w:t>
-      </w:r>
-    </w:p>
-    <w:p>
-      <w:pPr>
-        <w:rPr>
-          <w:lang w:val="en-GB"/>
-        </w:rPr>
-      </w:pPr>
-      <w:r>
-        <w:rPr>
-          <w:lang w:val="en-GB"/>
-        </w:rPr>
-        <w:t>Campfire: M's house</w:t>
-      </w:r>
-    </w:p>
-    <w:p>
-      <w:pPr>
-        <w:rPr>
-          <w:lang w:val="en-GB"/>
-        </w:rPr>
-      </w:pPr>
-      <w:r>
-        <w:rPr>
-          <w:lang w:val="en-GB"/>
-        </w:rPr>
-        <w:t xml:space="preserve">M returns home to the city. Here she discusses her trip with her husband, declaring that she doesn't even recognize him by sight, and asks that he blind her then and there. </w:t>
-      </w:r>
-      <w:r>
-        <w:rPr>
-          <w:lang w:val="en-GB"/>
-        </w:rPr>
-        <w:t>Obviously,</w:t>
-      </w:r>
-      <w:r>
-        <w:rPr>
-          <w:lang w:val="en-GB"/>
-        </w:rPr>
-        <w:t xml:space="preserve"> he refuses, and she leaves the house in a fit of tears. Outside, she will encounter several miscellaneous characters from her daily life, whom she can help and be helped by, to take her mind off things. During these adventures she will occasionally find the need to remove her blind, and other people will gladly point out the benefits to her doing so. Eventually she passes by the church, and has a memory of her wedding, pausing for a moment to think what a joy that would have been to see.</w:t>
-      </w:r>
-    </w:p>
-    <w:p>
-      <w:pPr>
-        <w:rPr>
-          <w:lang w:val="en-GB"/>
-        </w:rPr>
-      </w:pPr>
-    </w:p>
-    <w:p>
-      <w:pPr>
-        <w:pStyle w:val="Heading1"/>
-        <w:rPr>
-          <w:lang w:val="en-GB"/>
-        </w:rPr>
-      </w:pPr>
-      <w:r>
-        <w:rPr>
-          <w:lang w:val="en-GB"/>
-        </w:rPr>
-        <w:t>Chapter 3: Letters</w:t>
-      </w:r>
-    </w:p>
-    <w:p>
-      <w:pPr>
-        <w:rPr>
-          <w:lang w:val="en-GB"/>
-        </w:rPr>
-      </w:pPr>
-      <w:r>
-        <w:rPr>
-          <w:lang w:val="en-GB"/>
-        </w:rPr>
-        <w:t>NPC</w:t>
-      </w:r>
-      <w:r>
-        <w:rPr>
-          <w:lang w:val="en-GB"/>
-        </w:rPr>
-        <w:t>s</w:t>
-      </w:r>
-      <w:r>
-        <w:rPr>
-          <w:lang w:val="en-GB"/>
-        </w:rPr>
-        <w:t xml:space="preserve">: M's brother, M's son, </w:t>
-      </w:r>
-      <w:r>
-        <w:rPr>
-          <w:lang w:val="en-GB"/>
-        </w:rPr>
-        <w:t>priest</w:t>
-      </w:r>
-    </w:p>
-    <w:p>
-      <w:pPr>
-        <w:rPr>
-          <w:lang w:val="en-GB"/>
-        </w:rPr>
-      </w:pPr>
-      <w:r>
-        <w:rPr>
-          <w:lang w:val="en-GB"/>
-        </w:rPr>
-        <w:t>Silhouette: A day in school? M's husband teaching her son?</w:t>
-      </w:r>
-    </w:p>
-    <w:p>
-      <w:pPr>
-        <w:rPr>
-          <w:lang w:val="en-GB"/>
-        </w:rPr>
-      </w:pPr>
-      <w:r>
-        <w:rPr>
-          <w:lang w:val="en-GB"/>
-        </w:rPr>
-        <w:t>Campfire: Church</w:t>
-      </w:r>
-    </w:p>
-    <w:p>
-      <w:pPr>
-        <w:rPr>
-          <w:lang w:val="en-GB"/>
-        </w:rPr>
-      </w:pPr>
-      <w:r>
-        <w:rPr>
-          <w:lang w:val="en-GB"/>
-        </w:rPr>
-        <w:t xml:space="preserve">M's brother arrives in the city, bearing news: After hearing of her recovery, her father left her a letter to read! Annoyed, M curses the mental state of her </w:t>
-      </w:r>
-      <w:r>
-        <w:rPr>
-          <w:lang w:val="en-GB"/>
-        </w:rPr>
-        <w:t>d</w:t>
-      </w:r>
-      <w:r>
-        <w:rPr>
-          <w:lang w:val="en-GB"/>
-        </w:rPr>
-        <w:t xml:space="preserve">ying father, reminding her brother that she hasn't read since before she was blind. However, he refuses to read it to her, stating that now that she has the chance to learn again, to not do so would be cowardice. Furious but stubborn, she snatches the letter and seeks someone to teach her, someone who never knew her when she was blind. This leads her to the church, where an elderly </w:t>
+        <w:t xml:space="preserve">she hasn't read since before she was blind. However, he refuses to read it to her, stating that now that she has the chance to learn again, to not do so would be cowardice. Furious but stubborn, she snatches the letter and seeks someone to teach her, someone who never knew her when she was blind. This leads her to the church, where an elderly </w:t>
       </w:r>
       <w:r>
         <w:rPr>
@@ -1672,6 +1844,7 @@
     <w:lsdException w:name="HTML Sample" w:semiHidden="1" w:unhideWhenUsed="1"/>
     <w:lsdException w:name="HTML Typewriter" w:semiHidden="1" w:unhideWhenUsed="1"/>
     <w:lsdException w:name="HTML Variable" w:semiHidden="1" w:unhideWhenUsed="1"/>
+    <w:lsdException w:name="Normal Table" w:semiHidden="1" w:unhideWhenUsed="1"/>
     <w:lsdException w:name="annotation subject" w:semiHidden="1" w:unhideWhenUsed="1"/>
     <w:lsdException w:name="No List" w:semiHidden="1" w:unhideWhenUsed="1"/>
     <w:lsdException w:name="Outline List 1" w:semiHidden="1" w:unhideWhenUsed="1"/>
@@ -1714,8 +1887,11 @@
     <w:lsdException w:name="Table Contemporary" w:semiHidden="1" w:unhideWhenUsed="1"/>
     <w:lsdException w:name="Table Elegant" w:semiHidden="1" w:unhideWhenUsed="1"/>
     <w:lsdException w:name="Table Professional" w:semiHidden="1" w:unhideWhenUsed="1"/>
+    <w:lsdException w:name="Table Subtle 1" w:semiHidden="1" w:unhideWhenUsed="1"/>
     <w:lsdException w:name="Table Subtle 2" w:semiHidden="1" w:unhideWhenUsed="1"/>
     <w:lsdException w:name="Table Web 1" w:semiHidden="1" w:unhideWhenUsed="1"/>
+    <w:lsdException w:name="Table Web 2" w:semiHidden="1" w:unhideWhenUsed="1"/>
+    <w:lsdException w:name="Table Web 3" w:semiHidden="1" w:unhideWhenUsed="1"/>
     <w:lsdException w:name="Balloon Text" w:semiHidden="1" w:unhideWhenUsed="1"/>
     <w:lsdException w:name="Table Grid" w:uiPriority="39"/>
     <w:lsdException w:name="Table Theme" w:semiHidden="1" w:unhideWhenUsed="1"/>

</xml_diff>

<commit_message>
Written the card game event
</commit_message>
<xml_diff>
--- a/external files/Storyboard.docx
+++ b/external files/Storyboard.docx
@@ -661,7 +661,21 @@
         <w:rPr>
           <w:lang w:val="en-GB"/>
         </w:rPr>
-        <w:t>Y-&gt; all your spaghet are belong to us</w:t>
+        <w:t xml:space="preserve">Y-&gt; all your </w:t>
+      </w:r>
+      <w:proofErr w:type="spellStart"/>
+      <w:r>
+        <w:rPr>
+          <w:lang w:val="en-GB"/>
+        </w:rPr>
+        <w:t>spaghet</w:t>
+      </w:r>
+      <w:proofErr w:type="spellEnd"/>
+      <w:r>
+        <w:rPr>
+          <w:lang w:val="en-GB"/>
+        </w:rPr>
+        <w:t xml:space="preserve"> are belong to us</w:t>
       </w:r>
     </w:p>
     <w:p>
@@ -1114,7 +1128,21 @@
         <w:rPr>
           <w:lang w:val="en-GB"/>
         </w:rPr>
-        <w:t xml:space="preserve">He knows M by reputation mostly, but asks for her help. There is a disease affecting some of trees in the forest, and he has to cull the infected ones. However, an infected is hard to identify by sight, and the main symptom is a slight acrid smell in the leaves. With her fine sense of smell, M must find 4 infected trees (identifiable by the player as smell stimuli of a slightly different pattern from the rest of the trees). Once this is done, the worker will thank M, raising her sanity, and give her a small wooden rosary he carved. </w:t>
+        <w:t xml:space="preserve">He knows M by reputation </w:t>
+      </w:r>
+      <w:proofErr w:type="gramStart"/>
+      <w:r>
+        <w:rPr>
+          <w:lang w:val="en-GB"/>
+        </w:rPr>
+        <w:t>mostly, but</w:t>
+      </w:r>
+      <w:proofErr w:type="gramEnd"/>
+      <w:r>
+        <w:rPr>
+          <w:lang w:val="en-GB"/>
+        </w:rPr>
+        <w:t xml:space="preserve"> asks for her help. There is a disease affecting some of trees in the forest, and he has to cull the infected ones. However, an infected is hard to identify by sight, and the main symptom is a slight acrid smell in the leaves. With her fine sense of smell, M must find 4 infected trees (identifiable by the player as smell stimuli of a slightly different pattern from the rest of the trees). Once this is done, the worker will thank M, raising her sanity, and give her a small wooden rosary he carved. </w:t>
       </w:r>
     </w:p>
     <w:p>
@@ -1412,7 +1440,21 @@
         <w:rPr>
           <w:lang w:val="en-GB"/>
         </w:rPr>
-        <w:t>He agrees, and tells her to wait for him there the following day, as he will likely be finishing work late.</w:t>
+        <w:t xml:space="preserve">He </w:t>
+      </w:r>
+      <w:proofErr w:type="gramStart"/>
+      <w:r>
+        <w:rPr>
+          <w:lang w:val="en-GB"/>
+        </w:rPr>
+        <w:t>agrees, and</w:t>
+      </w:r>
+      <w:proofErr w:type="gramEnd"/>
+      <w:r>
+        <w:rPr>
+          <w:lang w:val="en-GB"/>
+        </w:rPr>
+        <w:t xml:space="preserve"> tells her to wait for him there the following day, as he will likely be finishing work late.</w:t>
       </w:r>
     </w:p>
     <w:p>
@@ -1445,6 +1487,49 @@
           <w:lang w:val="en-GB"/>
         </w:rPr>
         <w:t>In the docks are ----- side events:</w:t>
+      </w:r>
+    </w:p>
+    <w:p>
+      <w:pPr>
+        <w:rPr>
+          <w:lang w:val="en-GB"/>
+        </w:rPr>
+      </w:pPr>
+      <w:r>
+        <w:rPr>
+          <w:lang w:val="en-GB"/>
+        </w:rPr>
+        <w:t>On a boat that is moored, a group of old ladies is playing a card game</w:t>
+      </w:r>
+      <w:r>
+        <w:rPr>
+          <w:lang w:val="en-GB"/>
+        </w:rPr>
+        <w:t>. One of them is a friend of M’s and asks for her to come by and help. The player must listen to the plays made every round by the other gamblers, and every round will be given the option to alert M’s friend to a lie. The game is complete after 5 rounds. The jovial, friendly game</w:t>
+      </w:r>
+      <w:r>
+        <w:rPr>
+          <w:lang w:val="en-GB"/>
+        </w:rPr>
+        <w:t xml:space="preserve"> will boost the faith and sanity scores, and</w:t>
+      </w:r>
+      <w:r>
+        <w:rPr>
+          <w:lang w:val="en-GB"/>
+        </w:rPr>
+        <w:t>,</w:t>
+      </w:r>
+      <w:r>
+        <w:rPr>
+          <w:lang w:val="en-GB"/>
+        </w:rPr>
+        <w:t xml:space="preserve"> </w:t>
+      </w:r>
+      <w:r>
+        <w:rPr>
+          <w:lang w:val="en-GB"/>
+        </w:rPr>
+        <w:t>if the player got at least 3 rounds correct, M’s friend will gift her a gambling chip, which allows the player to interact with memories with 30% less sanity than the standard requirement.</w:t>
       </w:r>
     </w:p>
     <w:p>
@@ -1499,6 +1584,7 @@
         <w:rPr>
           <w:lang w:val="en-GB"/>
         </w:rPr>
+        <w:lastRenderedPageBreak/>
         <w:t>Chapter 3: Letters</w:t>
       </w:r>
     </w:p>
@@ -1543,8 +1629,16 @@
         <w:rPr>
           <w:lang w:val="en-GB"/>
         </w:rPr>
-        <w:t>Silhouette: A day in school? M's husband teaching her son?</w:t>
-      </w:r>
+        <w:t xml:space="preserve">Silhouette: A day in school? M's husband teaching her </w:t>
+      </w:r>
+      <w:proofErr w:type="gramStart"/>
+      <w:r>
+        <w:rPr>
+          <w:lang w:val="en-GB"/>
+        </w:rPr>
+        <w:t>son?</w:t>
+      </w:r>
+      <w:proofErr w:type="gramEnd"/>
     </w:p>
     <w:p>
       <w:pPr>
@@ -1581,14 +1675,7 @@
         <w:rPr>
           <w:lang w:val="en-GB"/>
         </w:rPr>
-        <w:t xml:space="preserve">ying father, reminding her brother that </w:t>
-      </w:r>
-      <w:r>
-        <w:rPr>
-          <w:lang w:val="en-GB"/>
-        </w:rPr>
-        <w:lastRenderedPageBreak/>
-        <w:t xml:space="preserve">she hasn't read since before she was blind. However, he refuses to read it to her, stating that now that she has the chance to learn again, to not do so would be cowardice. Furious but stubborn, she snatches the letter and seeks someone to teach her, someone who never knew her when she was blind. This leads her to the church, where an elderly </w:t>
+        <w:t xml:space="preserve">ying father, reminding her brother that she hasn't read since before she was blind. However, he refuses to read it to her, stating that now that she has the chance to learn again, to not do so would be cowardice. Furious but stubborn, she snatches the letter and seeks someone to teach her, someone who never knew her when she was blind. This leads her to the church, where an elderly </w:t>
       </w:r>
       <w:r>
         <w:rPr>

</xml_diff>

<commit_message>
Written the nervous sailor event
</commit_message>
<xml_diff>
--- a/external files/Storyboard.docx
+++ b/external files/Storyboard.docx
@@ -661,21 +661,7 @@
         <w:rPr>
           <w:lang w:val="en-GB"/>
         </w:rPr>
-        <w:t xml:space="preserve">Y-&gt; all your </w:t>
-      </w:r>
-      <w:proofErr w:type="spellStart"/>
-      <w:r>
-        <w:rPr>
-          <w:lang w:val="en-GB"/>
-        </w:rPr>
-        <w:t>spaghet</w:t>
-      </w:r>
-      <w:proofErr w:type="spellEnd"/>
-      <w:r>
-        <w:rPr>
-          <w:lang w:val="en-GB"/>
-        </w:rPr>
-        <w:t xml:space="preserve"> are belong to us</w:t>
+        <w:t>Y-&gt; all your spaghet are belong to us</w:t>
       </w:r>
     </w:p>
     <w:p>
@@ -1128,21 +1114,7 @@
         <w:rPr>
           <w:lang w:val="en-GB"/>
         </w:rPr>
-        <w:t xml:space="preserve">He knows M by reputation </w:t>
-      </w:r>
-      <w:proofErr w:type="gramStart"/>
-      <w:r>
-        <w:rPr>
-          <w:lang w:val="en-GB"/>
-        </w:rPr>
-        <w:t>mostly, but</w:t>
-      </w:r>
-      <w:proofErr w:type="gramEnd"/>
-      <w:r>
-        <w:rPr>
-          <w:lang w:val="en-GB"/>
-        </w:rPr>
-        <w:t xml:space="preserve"> asks for her help. There is a disease affecting some of trees in the forest, and he has to cull the infected ones. However, an infected is hard to identify by sight, and the main symptom is a slight acrid smell in the leaves. With her fine sense of smell, M must find 4 infected trees (identifiable by the player as smell stimuli of a slightly different pattern from the rest of the trees). Once this is done, the worker will thank M, raising her sanity, and give her a small wooden rosary he carved. </w:t>
+        <w:t xml:space="preserve">He knows M by reputation mostly, but asks for her help. There is a disease affecting some of trees in the forest, and he has to cull the infected ones. However, an infected is hard to identify by sight, and the main symptom is a slight acrid smell in the leaves. With her fine sense of smell, M must find 4 infected trees (identifiable by the player as smell stimuli of a slightly different pattern from the rest of the trees). Once this is done, the worker will thank M, raising her sanity, and give her a small wooden rosary he carved. </w:t>
       </w:r>
     </w:p>
     <w:p>
@@ -1440,21 +1412,7 @@
         <w:rPr>
           <w:lang w:val="en-GB"/>
         </w:rPr>
-        <w:t xml:space="preserve">He </w:t>
-      </w:r>
-      <w:proofErr w:type="gramStart"/>
-      <w:r>
-        <w:rPr>
-          <w:lang w:val="en-GB"/>
-        </w:rPr>
-        <w:t>agrees, and</w:t>
-      </w:r>
-      <w:proofErr w:type="gramEnd"/>
-      <w:r>
-        <w:rPr>
-          <w:lang w:val="en-GB"/>
-        </w:rPr>
-        <w:t xml:space="preserve"> tells her to wait for him there the following day, as he will likely be finishing work late.</w:t>
+        <w:t>He agrees and tells her to wait for him there the following day, as he will likely be finishing work late.</w:t>
       </w:r>
     </w:p>
     <w:p>
@@ -1538,17 +1496,48 @@
           <w:lang w:val="en-GB"/>
         </w:rPr>
       </w:pPr>
-    </w:p>
-    <w:p>
-      <w:pPr>
-        <w:rPr>
-          <w:lang w:val="en-GB"/>
-        </w:rPr>
-      </w:pPr>
-      <w:r>
-        <w:rPr>
-          <w:lang w:val="en-GB"/>
-        </w:rPr>
+      <w:r>
+        <w:rPr>
+          <w:lang w:val="en-GB"/>
+        </w:rPr>
+        <w:t xml:space="preserve">On the pier, a nervous sailor will try to catch M’s attention. He explains that </w:t>
+      </w:r>
+      <w:r>
+        <w:rPr>
+          <w:lang w:val="en-GB"/>
+        </w:rPr>
+        <w:t>he lost the key to his padlock at sea, and can’t leave his boat to get a new one for fear of someone stealing it. He then gives M a handful of coins and asks her to go to the pawn shop and buy him a new padlock, saying she can keep the change. At the pawn shop in addition to the padlock are a selection of two or three other items that can be bought with the rest of the money, including an ear trumpet</w:t>
+      </w:r>
+      <w:r>
+        <w:rPr>
+          <w:lang w:val="en-GB"/>
+        </w:rPr>
+        <w:t xml:space="preserve"> (increases the detection radius when the blind is on)</w:t>
+      </w:r>
+      <w:r>
+        <w:rPr>
+          <w:lang w:val="en-GB"/>
+        </w:rPr>
+        <w:t xml:space="preserve"> and a</w:t>
+      </w:r>
+      <w:r>
+        <w:rPr>
+          <w:lang w:val="en-GB"/>
+        </w:rPr>
+        <w:t xml:space="preserve"> box of incense  (sanity is not lost when the blind is off, but you can’t detect olfactory stimuli). Once the padlock is returned to the sailor, he thanks M, granting a small boost to faith and a moderate boost to sanity.</w:t>
+      </w:r>
+    </w:p>
+    <w:p>
+      <w:pPr>
+        <w:rPr>
+          <w:lang w:val="en-GB"/>
+        </w:rPr>
+      </w:pPr>
+      <w:r>
+        <w:rPr>
+          <w:lang w:val="en-GB"/>
+        </w:rPr>
+        <w:lastRenderedPageBreak/>
         <w:t xml:space="preserve">Once enough sanity has been gained, M’s husband can be found at the agreed location. Talking to him will trigger this level’s </w:t>
       </w:r>
       <w:r>
@@ -1584,7 +1573,6 @@
         <w:rPr>
           <w:lang w:val="en-GB"/>
         </w:rPr>
-        <w:lastRenderedPageBreak/>
         <w:t>Chapter 3: Letters</w:t>
       </w:r>
     </w:p>
@@ -1629,16 +1617,8 @@
         <w:rPr>
           <w:lang w:val="en-GB"/>
         </w:rPr>
-        <w:t xml:space="preserve">Silhouette: A day in school? M's husband teaching her </w:t>
-      </w:r>
-      <w:proofErr w:type="gramStart"/>
-      <w:r>
-        <w:rPr>
-          <w:lang w:val="en-GB"/>
-        </w:rPr>
-        <w:t>son?</w:t>
-      </w:r>
-      <w:proofErr w:type="gramEnd"/>
+        <w:t>Silhouette: A day in school? M's husband teaching her son?</w:t>
+      </w:r>
     </w:p>
     <w:p>
       <w:pPr>

</xml_diff>

<commit_message>
Written the lonely busker event
</commit_message>
<xml_diff>
--- a/external files/Storyboard.docx
+++ b/external files/Storyboard.docx
@@ -1114,7 +1114,21 @@
         <w:rPr>
           <w:lang w:val="en-GB"/>
         </w:rPr>
-        <w:t xml:space="preserve">He knows M by reputation mostly, but asks for her help. There is a disease affecting some of trees in the forest, and he has to cull the infected ones. However, an infected is hard to identify by sight, and the main symptom is a slight acrid smell in the leaves. With her fine sense of smell, M must find 4 infected trees (identifiable by the player as smell stimuli of a slightly different pattern from the rest of the trees). Once this is done, the worker will thank M, raising her sanity, and give her a small wooden rosary he carved. </w:t>
+        <w:t xml:space="preserve">He knows M by reputation </w:t>
+      </w:r>
+      <w:proofErr w:type="gramStart"/>
+      <w:r>
+        <w:rPr>
+          <w:lang w:val="en-GB"/>
+        </w:rPr>
+        <w:t>mostly, but</w:t>
+      </w:r>
+      <w:proofErr w:type="gramEnd"/>
+      <w:r>
+        <w:rPr>
+          <w:lang w:val="en-GB"/>
+        </w:rPr>
+        <w:t xml:space="preserve"> asks for her help. There is a disease affecting some of trees in the forest, and he has to cull the infected ones. However, an infected is hard to identify by sight, and the main symptom is a slight acrid smell in the leaves. With her fine sense of smell, M must find 4 infected trees (identifiable by the player as smell stimuli of a slightly different pattern from the rest of the trees). Once this is done, the worker will thank M, raising her sanity, and give her a small wooden rosary he carved. </w:t>
       </w:r>
     </w:p>
     <w:p>
@@ -1506,7 +1520,21 @@
         <w:rPr>
           <w:lang w:val="en-GB"/>
         </w:rPr>
-        <w:t>he lost the key to his padlock at sea, and can’t leave his boat to get a new one for fear of someone stealing it. He then gives M a handful of coins and asks her to go to the pawn shop and buy him a new padlock, saying she can keep the change. At the pawn shop in addition to the padlock are a selection of two or three other items that can be bought with the rest of the money, including an ear trumpet</w:t>
+        <w:t xml:space="preserve">he lost the key to his padlock at </w:t>
+      </w:r>
+      <w:proofErr w:type="gramStart"/>
+      <w:r>
+        <w:rPr>
+          <w:lang w:val="en-GB"/>
+        </w:rPr>
+        <w:t>sea, and</w:t>
+      </w:r>
+      <w:proofErr w:type="gramEnd"/>
+      <w:r>
+        <w:rPr>
+          <w:lang w:val="en-GB"/>
+        </w:rPr>
+        <w:t xml:space="preserve"> can’t leave his boat to get a new one for fear of someone stealing it. He then gives M a handful of coins and asks her to go to the pawn shop and buy him a new padlock, saying she can keep the change. At the pawn shop in addition to the padlock are a selection of two or three other items that can be bought with the rest of the money, including an ear trumpet</w:t>
       </w:r>
       <w:r>
         <w:rPr>
@@ -1538,6 +1566,47 @@
           <w:lang w:val="en-GB"/>
         </w:rPr>
         <w:lastRenderedPageBreak/>
+        <w:t>On a lamplit street, a lone busker plays his guitar in a corner. If talked to, he will state that the current-day society has no appreciation for the arts, that a musician like himself can play for all to hear and only barely make enough money to feed himself.</w:t>
+      </w:r>
+      <w:r>
+        <w:rPr>
+          <w:lang w:val="en-GB"/>
+        </w:rPr>
+        <w:br/>
+        <w:t>The player is given the options to ignore him, give him some money (if nothing was bought with the sailor’s change) or to say that the arts are still appreciated, one only has to find other artists.</w:t>
+      </w:r>
+      <w:r>
+        <w:rPr>
+          <w:lang w:val="en-GB"/>
+        </w:rPr>
+        <w:br/>
+        <w:t>The busker asks if she knows any other artists, prompting another choice: give the busker the painter’s sketch (requires painter’s sketch) (+faith, +sanity), tell him to search for the artistic heart within each person (+faith), or promise to find someone else within the city whom he can meet.</w:t>
+      </w:r>
+      <w:r>
+        <w:rPr>
+          <w:lang w:val="en-GB"/>
+        </w:rPr>
+        <w:br/>
+        <w:t>On the other side of the map is a bar, where a young man sings alone on a stage. Talking to him will reveal that he would like to have a musician accompany him. Returning to the busker, the player can tell him of the singer, and he will go to the bar to see (+ large amount of faith, + sanity).</w:t>
+      </w:r>
+      <w:r>
+        <w:rPr>
+          <w:lang w:val="en-GB"/>
+        </w:rPr>
+        <w:br/>
+        <w:t>If this is done, he can be revisited at the bar after the main memory of the level has been completed.</w:t>
+      </w:r>
+    </w:p>
+    <w:p>
+      <w:pPr>
+        <w:rPr>
+          <w:lang w:val="en-GB"/>
+        </w:rPr>
+      </w:pPr>
+      <w:r>
+        <w:rPr>
+          <w:lang w:val="en-GB"/>
+        </w:rPr>
         <w:t xml:space="preserve">Once enough sanity has been gained, M’s husband can be found at the agreed location. Talking to him will trigger this level’s </w:t>
       </w:r>
       <w:r>
@@ -1617,8 +1686,16 @@
         <w:rPr>
           <w:lang w:val="en-GB"/>
         </w:rPr>
-        <w:t>Silhouette: A day in school? M's husband teaching her son?</w:t>
-      </w:r>
+        <w:t xml:space="preserve">Silhouette: A day in school? M's husband teaching her </w:t>
+      </w:r>
+      <w:proofErr w:type="gramStart"/>
+      <w:r>
+        <w:rPr>
+          <w:lang w:val="en-GB"/>
+        </w:rPr>
+        <w:t>son?</w:t>
+      </w:r>
+      <w:proofErr w:type="gramEnd"/>
     </w:p>
     <w:p>
       <w:pPr>

</xml_diff>